<commit_message>
cambios en doc y pdf
</commit_message>
<xml_diff>
--- a/AE-3_GRUPO04.docx
+++ b/AE-3_GRUPO04.docx
@@ -3878,6 +3878,7 @@
         <w:rPr>
           <w:rFonts w:asciiTheme="minorHAnsi" w:hAnsiTheme="minorHAnsi" w:cstheme="minorHAnsi"/>
           <w:b/>
+          <w:noProof/>
           <w:color w:val="333333"/>
         </w:rPr>
         <w:drawing>
@@ -4317,6 +4318,7 @@
       <w:r>
         <w:rPr>
           <w:rFonts w:asciiTheme="minorHAnsi" w:hAnsiTheme="minorHAnsi" w:cstheme="minorHAnsi"/>
+          <w:noProof/>
           <w:color w:val="333333"/>
         </w:rPr>
         <w:drawing>
@@ -4395,6 +4397,7 @@
       <w:r>
         <w:rPr>
           <w:rFonts w:asciiTheme="minorHAnsi" w:hAnsiTheme="minorHAnsi" w:cstheme="minorHAnsi"/>
+          <w:noProof/>
           <w:color w:val="333333"/>
         </w:rPr>
         <w:drawing>
@@ -4448,6 +4451,7 @@
       <w:r>
         <w:rPr>
           <w:rFonts w:asciiTheme="minorHAnsi" w:hAnsiTheme="minorHAnsi" w:cstheme="minorHAnsi"/>
+          <w:noProof/>
           <w:color w:val="333333"/>
         </w:rPr>
         <w:drawing>
@@ -4501,6 +4505,7 @@
       <w:r>
         <w:rPr>
           <w:rFonts w:asciiTheme="minorHAnsi" w:hAnsiTheme="minorHAnsi" w:cstheme="minorHAnsi"/>
+          <w:noProof/>
           <w:color w:val="333333"/>
         </w:rPr>
         <w:drawing>
@@ -4545,6 +4550,77 @@
         <w:pStyle w:val="NormalWeb"/>
         <w:shd w:val="clear" w:color="auto" w:fill="FFFFFF"/>
         <w:spacing w:before="180" w:beforeAutospacing="0" w:after="180" w:afterAutospacing="0"/>
+        <w:rPr>
+          <w:rFonts w:asciiTheme="minorHAnsi" w:hAnsiTheme="minorHAnsi" w:cstheme="minorHAnsi"/>
+          <w:color w:val="333333"/>
+        </w:rPr>
+      </w:pPr>
+      <w:r>
+        <w:rPr>
+          <w:rFonts w:asciiTheme="minorHAnsi" w:hAnsiTheme="minorHAnsi" w:cstheme="minorHAnsi"/>
+          <w:color w:val="333333"/>
+        </w:rPr>
+        <w:t>Si el usuario o la contraseña no coinciden con los declarados en el array, se muestra mensaje de error</w:t>
+      </w:r>
+    </w:p>
+    <w:p>
+      <w:pPr>
+        <w:pStyle w:val="NormalWeb"/>
+        <w:shd w:val="clear" w:color="auto" w:fill="FFFFFF"/>
+        <w:spacing w:before="180" w:beforeAutospacing="0" w:after="180" w:afterAutospacing="0"/>
+        <w:jc w:val="center"/>
+        <w:rPr>
+          <w:rFonts w:asciiTheme="minorHAnsi" w:hAnsiTheme="minorHAnsi" w:cstheme="minorHAnsi"/>
+          <w:color w:val="333333"/>
+        </w:rPr>
+      </w:pPr>
+      <w:r>
+        <w:rPr>
+          <w:rFonts w:asciiTheme="minorHAnsi" w:hAnsiTheme="minorHAnsi" w:cstheme="minorHAnsi"/>
+          <w:color w:val="333333"/>
+        </w:rPr>
+        <w:drawing>
+          <wp:inline distT="0" distB="0" distL="0" distR="0" wp14:anchorId="0C83FF81" wp14:editId="4CAC3EE3">
+            <wp:extent cx="1971675" cy="1416996"/>
+            <wp:effectExtent l="0" t="0" r="0" b="0"/>
+            <wp:docPr id="1090120730" name="Imagen 1" descr="Interfaz de usuario gráfica, Texto, Aplicación&#10;&#10;Descripción generada automáticamente"/>
+            <wp:cNvGraphicFramePr>
+              <a:graphicFrameLocks xmlns:a="http://schemas.openxmlformats.org/drawingml/2006/main" noChangeAspect="1"/>
+            </wp:cNvGraphicFramePr>
+            <a:graphic xmlns:a="http://schemas.openxmlformats.org/drawingml/2006/main">
+              <a:graphicData uri="http://schemas.openxmlformats.org/drawingml/2006/picture">
+                <pic:pic xmlns:pic="http://schemas.openxmlformats.org/drawingml/2006/picture">
+                  <pic:nvPicPr>
+                    <pic:cNvPr id="1090120730" name="Imagen 1" descr="Interfaz de usuario gráfica, Texto, Aplicación&#10;&#10;Descripción generada automáticamente"/>
+                    <pic:cNvPicPr/>
+                  </pic:nvPicPr>
+                  <pic:blipFill>
+                    <a:blip r:embed="rId42"/>
+                    <a:stretch>
+                      <a:fillRect/>
+                    </a:stretch>
+                  </pic:blipFill>
+                  <pic:spPr>
+                    <a:xfrm>
+                      <a:off x="0" y="0"/>
+                      <a:ext cx="1987469" cy="1428346"/>
+                    </a:xfrm>
+                    <a:prstGeom prst="rect">
+                      <a:avLst/>
+                    </a:prstGeom>
+                  </pic:spPr>
+                </pic:pic>
+              </a:graphicData>
+            </a:graphic>
+          </wp:inline>
+        </w:drawing>
+      </w:r>
+    </w:p>
+    <w:p>
+      <w:pPr>
+        <w:pStyle w:val="NormalWeb"/>
+        <w:shd w:val="clear" w:color="auto" w:fill="FFFFFF"/>
+        <w:spacing w:before="180" w:beforeAutospacing="0" w:after="180" w:afterAutospacing="0"/>
         <w:jc w:val="both"/>
         <w:rPr>
           <w:rFonts w:asciiTheme="minorHAnsi" w:hAnsiTheme="minorHAnsi" w:cstheme="minorHAnsi"/>
@@ -4556,6 +4632,7 @@
           <w:rFonts w:asciiTheme="minorHAnsi" w:hAnsiTheme="minorHAnsi" w:cstheme="minorHAnsi"/>
           <w:color w:val="333333"/>
         </w:rPr>
+        <w:lastRenderedPageBreak/>
         <w:t xml:space="preserve">Usuario: “Marta” y </w:t>
       </w:r>
       <w:proofErr w:type="spellStart"/>
@@ -4572,23 +4649,7 @@
           <w:rFonts w:asciiTheme="minorHAnsi" w:hAnsiTheme="minorHAnsi" w:cstheme="minorHAnsi"/>
           <w:color w:val="333333"/>
         </w:rPr>
-        <w:t xml:space="preserve">: 123 </w:t>
-      </w:r>
-      <w:proofErr w:type="spellStart"/>
-      <w:r>
-        <w:rPr>
-          <w:rFonts w:asciiTheme="minorHAnsi" w:hAnsiTheme="minorHAnsi" w:cstheme="minorHAnsi"/>
-          <w:color w:val="333333"/>
-        </w:rPr>
-        <w:t>see</w:t>
-      </w:r>
-      <w:proofErr w:type="spellEnd"/>
-      <w:r>
-        <w:rPr>
-          <w:rFonts w:asciiTheme="minorHAnsi" w:hAnsiTheme="minorHAnsi" w:cstheme="minorHAnsi"/>
-          <w:color w:val="333333"/>
-        </w:rPr>
-        <w:t xml:space="preserve"> </w:t>
+        <w:t xml:space="preserve">: 123 se </w:t>
       </w:r>
       <w:proofErr w:type="spellStart"/>
       <w:r>
@@ -4696,6 +4757,7 @@
       <w:r>
         <w:rPr>
           <w:rFonts w:asciiTheme="minorHAnsi" w:hAnsiTheme="minorHAnsi" w:cstheme="minorHAnsi"/>
+          <w:noProof/>
           <w:color w:val="333333"/>
         </w:rPr>
         <w:drawing>
@@ -4714,7 +4776,7 @@
                     <pic:cNvPicPr/>
                   </pic:nvPicPr>
                   <pic:blipFill rotWithShape="1">
-                    <a:blip r:embed="rId42"/>
+                    <a:blip r:embed="rId43"/>
                     <a:srcRect b="17546"/>
                     <a:stretch/>
                   </pic:blipFill>
@@ -4806,9 +4868,9 @@
       <w:r>
         <w:rPr>
           <w:rFonts w:asciiTheme="minorHAnsi" w:hAnsiTheme="minorHAnsi" w:cstheme="minorHAnsi"/>
-          <w:color w:val="333333"/>
-        </w:rPr>
-        <w:lastRenderedPageBreak/>
+          <w:noProof/>
+          <w:color w:val="333333"/>
+        </w:rPr>
         <w:drawing>
           <wp:inline distT="0" distB="0" distL="0" distR="0" wp14:anchorId="263275D6" wp14:editId="61ECBD9B">
             <wp:extent cx="5400040" cy="2315210"/>
@@ -4825,7 +4887,7 @@
                     <pic:cNvPicPr/>
                   </pic:nvPicPr>
                   <pic:blipFill>
-                    <a:blip r:embed="rId43"/>
+                    <a:blip r:embed="rId44"/>
                     <a:stretch>
                       <a:fillRect/>
                     </a:stretch>
@@ -4877,6 +4939,7 @@
       <w:r>
         <w:rPr>
           <w:rFonts w:asciiTheme="minorHAnsi" w:hAnsiTheme="minorHAnsi" w:cstheme="minorHAnsi"/>
+          <w:noProof/>
           <w:color w:val="333333"/>
         </w:rPr>
         <w:drawing>
@@ -4895,7 +4958,7 @@
                     <pic:cNvPicPr/>
                   </pic:nvPicPr>
                   <pic:blipFill rotWithShape="1">
-                    <a:blip r:embed="rId44"/>
+                    <a:blip r:embed="rId45"/>
                     <a:srcRect b="8586"/>
                     <a:stretch/>
                   </pic:blipFill>
@@ -4944,94 +5007,6 @@
           <w:color w:val="333333"/>
         </w:rPr>
       </w:pPr>
-    </w:p>
-    <w:p>
-      <w:pPr>
-        <w:pStyle w:val="NormalWeb"/>
-        <w:shd w:val="clear" w:color="auto" w:fill="FFFFFF"/>
-        <w:spacing w:before="180" w:beforeAutospacing="0" w:after="180" w:afterAutospacing="0"/>
-        <w:rPr>
-          <w:rFonts w:asciiTheme="minorHAnsi" w:hAnsiTheme="minorHAnsi" w:cstheme="minorHAnsi"/>
-          <w:color w:val="333333"/>
-        </w:rPr>
-      </w:pPr>
-    </w:p>
-    <w:p>
-      <w:pPr>
-        <w:pStyle w:val="NormalWeb"/>
-        <w:shd w:val="clear" w:color="auto" w:fill="FFFFFF"/>
-        <w:spacing w:before="180" w:beforeAutospacing="0" w:after="180" w:afterAutospacing="0"/>
-        <w:rPr>
-          <w:rFonts w:asciiTheme="minorHAnsi" w:hAnsiTheme="minorHAnsi" w:cstheme="minorHAnsi"/>
-          <w:color w:val="333333"/>
-        </w:rPr>
-      </w:pPr>
-    </w:p>
-    <w:p>
-      <w:pPr>
-        <w:pStyle w:val="NormalWeb"/>
-        <w:shd w:val="clear" w:color="auto" w:fill="FFFFFF"/>
-        <w:spacing w:before="180" w:beforeAutospacing="0" w:after="180" w:afterAutospacing="0"/>
-        <w:rPr>
-          <w:rFonts w:asciiTheme="minorHAnsi" w:hAnsiTheme="minorHAnsi" w:cstheme="minorHAnsi"/>
-          <w:color w:val="333333"/>
-        </w:rPr>
-      </w:pPr>
-    </w:p>
-    <w:p>
-      <w:pPr>
-        <w:pStyle w:val="NormalWeb"/>
-        <w:shd w:val="clear" w:color="auto" w:fill="FFFFFF"/>
-        <w:spacing w:before="180" w:beforeAutospacing="0" w:after="180" w:afterAutospacing="0"/>
-        <w:rPr>
-          <w:rFonts w:asciiTheme="minorHAnsi" w:hAnsiTheme="minorHAnsi" w:cstheme="minorHAnsi"/>
-          <w:color w:val="333333"/>
-        </w:rPr>
-      </w:pPr>
-    </w:p>
-    <w:p>
-      <w:pPr>
-        <w:pStyle w:val="NormalWeb"/>
-        <w:shd w:val="clear" w:color="auto" w:fill="FFFFFF"/>
-        <w:spacing w:before="180" w:beforeAutospacing="0" w:after="180" w:afterAutospacing="0"/>
-        <w:rPr>
-          <w:rFonts w:asciiTheme="minorHAnsi" w:hAnsiTheme="minorHAnsi" w:cstheme="minorHAnsi"/>
-          <w:color w:val="333333"/>
-        </w:rPr>
-      </w:pPr>
-    </w:p>
-    <w:p>
-      <w:pPr>
-        <w:pStyle w:val="NormalWeb"/>
-        <w:shd w:val="clear" w:color="auto" w:fill="FFFFFF"/>
-        <w:spacing w:before="180" w:beforeAutospacing="0" w:after="180" w:afterAutospacing="0"/>
-        <w:rPr>
-          <w:rFonts w:asciiTheme="minorHAnsi" w:hAnsiTheme="minorHAnsi" w:cstheme="minorHAnsi"/>
-          <w:color w:val="333333"/>
-        </w:rPr>
-      </w:pPr>
-    </w:p>
-    <w:p>
-      <w:pPr>
-        <w:pStyle w:val="NormalWeb"/>
-        <w:shd w:val="clear" w:color="auto" w:fill="FFFFFF"/>
-        <w:spacing w:before="180" w:beforeAutospacing="0" w:after="180" w:afterAutospacing="0"/>
-        <w:rPr>
-          <w:rFonts w:asciiTheme="minorHAnsi" w:hAnsiTheme="minorHAnsi" w:cstheme="minorHAnsi"/>
-          <w:color w:val="333333"/>
-        </w:rPr>
-      </w:pPr>
-    </w:p>
-    <w:p>
-      <w:pPr>
-        <w:pStyle w:val="NormalWeb"/>
-        <w:shd w:val="clear" w:color="auto" w:fill="FFFFFF"/>
-        <w:spacing w:before="180" w:beforeAutospacing="0" w:after="180" w:afterAutospacing="0"/>
-        <w:rPr>
-          <w:rFonts w:asciiTheme="minorHAnsi" w:hAnsiTheme="minorHAnsi" w:cstheme="minorHAnsi"/>
-          <w:color w:val="333333"/>
-        </w:rPr>
-      </w:pPr>
       <w:r>
         <w:rPr>
           <w:rFonts w:asciiTheme="minorHAnsi" w:hAnsiTheme="minorHAnsi" w:cstheme="minorHAnsi"/>
@@ -5214,8 +5189,8 @@
       </w:pPr>
     </w:p>
     <w:sectPr>
-      <w:headerReference w:type="default" r:id="rId45"/>
-      <w:footerReference w:type="default" r:id="rId46"/>
+      <w:headerReference w:type="default" r:id="rId46"/>
+      <w:footerReference w:type="default" r:id="rId47"/>
       <w:pgSz w:w="11906" w:h="16838" w:code="9"/>
       <w:pgMar w:top="1418" w:right="1701" w:bottom="1418" w:left="1701" w:header="709" w:footer="284" w:gutter="0"/>
       <w:cols w:space="708"/>

</xml_diff>